<commit_message>
v1.280: Web Worker optimization, TRUNCATE RPC, argument bug fix
</commit_message>
<xml_diff>
--- a/Documents/Feedback for v1.272.docx
+++ b/Documents/Feedback for v1.272.docx
@@ -82,9 +82,13 @@
         <w:rPr>
           <w:b/>
           <w:bCs/>
-        </w:rPr>
-      </w:pPr>
-      <w:r>
+          <w:strike/>
+        </w:rPr>
+      </w:pPr>
+      <w:r>
+        <w:rPr>
+          <w:strike/>
+        </w:rPr>
         <w:t>“Save As” button doesn’t need to be blue or highlighted</w:t>
       </w:r>
     </w:p>
@@ -129,6 +133,15 @@
       <w:r>
         <w:t xml:space="preserve"> have reverted back into this section. Can we please move these to the top of the “Projections” tab?</w:t>
       </w:r>
+      <w:r>
+        <w:t xml:space="preserve">  </w:t>
+      </w:r>
+      <w:r>
+        <w:rPr>
+          <w:color w:val="EE0000"/>
+        </w:rPr>
+        <w:t>These are assumptions, they should be in the client details section to be updated before running an optimisation.</w:t>
+      </w:r>
     </w:p>
     <w:p>
       <w:pPr>
@@ -139,31 +152,7 @@
         </w:numPr>
       </w:pPr>
       <w:r>
-        <w:t>Replace</w:t>
-      </w:r>
-      <w:r>
-        <w:t xml:space="preserve"> </w:t>
-      </w:r>
-      <w:r>
-        <w:t xml:space="preserve">“Tax Treatment” </w:t>
-      </w:r>
-      <w:r>
-        <w:t xml:space="preserve">with “Tax Treatment (Income)” </w:t>
-      </w:r>
-      <w:r>
-        <w:t>and add “</w:t>
-      </w:r>
-      <w:r>
-        <w:t>Tax Treatment (Capital Gains)</w:t>
-      </w:r>
-      <w:r>
-        <w:t>”</w:t>
-      </w:r>
-      <w:r>
-        <w:t xml:space="preserve"> then pull the appropriate data from the Tax Rates in the hidden widget page</w:t>
-      </w:r>
-      <w:r>
-        <w:t xml:space="preserve">  </w:t>
+        <w:t xml:space="preserve">Replace “Tax Treatment” with “Tax Treatment (Income)” and add “Tax Treatment (Capital Gains)” then pull the appropriate data from the Tax Rates in the hidden widget page  </w:t>
       </w:r>
     </w:p>
     <w:p>
@@ -246,6 +235,15 @@
       <w:r>
         <w:t>What is the “Applied 15% Cap to indices: 5,6,7” in the debug?</w:t>
       </w:r>
+      <w:r>
+        <w:t xml:space="preserve">  </w:t>
+      </w:r>
+      <w:r>
+        <w:rPr>
+          <w:color w:val="EE0000"/>
+        </w:rPr>
+        <w:t>These are constraints, we can have some global default constraints that can be controlled.</w:t>
+      </w:r>
     </w:p>
     <w:p>
       <w:pPr>
@@ -258,6 +256,15 @@
       <w:r>
         <w:t>What does the Debug button do?</w:t>
       </w:r>
+      <w:r>
+        <w:t xml:space="preserve">  </w:t>
+      </w:r>
+      <w:r>
+        <w:rPr>
+          <w:color w:val="EE0000"/>
+        </w:rPr>
+        <w:t>Shows outputted results of an optimised run if you want to check the finer details.</w:t>
+      </w:r>
     </w:p>
     <w:p>
       <w:pPr>
@@ -336,6 +343,9 @@
     </w:p>
     <w:p>
       <w:r>
+        <w:rPr>
+          <w:noProof/>
+        </w:rPr>
         <w:drawing>
           <wp:inline distT="0" distB="0" distL="0" distR="0" wp14:anchorId="3027B0FF" wp14:editId="0EB7FB44">
             <wp:extent cx="5731510" cy="3421380"/>
@@ -424,7 +434,6 @@
         </w:numPr>
       </w:pPr>
       <w:r>
-        <w:lastRenderedPageBreak/>
         <w:t>Perhaps</w:t>
       </w:r>
       <w:r>
@@ -452,19 +461,7 @@
         </w:numPr>
       </w:pPr>
       <w:r>
-        <w:t>When I ran a two</w:t>
-      </w:r>
-      <w:r>
-        <w:t xml:space="preserve"> or three-</w:t>
-      </w:r>
-      <w:r>
-        <w:t xml:space="preserve">entity scenario and applied a constraint </w:t>
-      </w:r>
-      <w:r>
-        <w:t>to cash, it didn’t adhere to it</w:t>
-      </w:r>
-      <w:r>
-        <w:t xml:space="preserve"> – please check </w:t>
+        <w:t xml:space="preserve">When I ran a two or three-entity scenario and applied a constraint to cash, it didn’t adhere to it – please check </w:t>
       </w:r>
     </w:p>
     <w:p>

</xml_diff>

<commit_message>
v1.293: Update version and debug consistency
</commit_message>
<xml_diff>
--- a/Documents/Feedback for v1.272.docx
+++ b/Documents/Feedback for v1.272.docx
@@ -131,7 +131,15 @@
         <w:t>s</w:t>
       </w:r>
       <w:r>
-        <w:t xml:space="preserve"> have reverted back into this section. Can we please move these to the top of the “Projections” tab?</w:t>
+        <w:t xml:space="preserve"> have </w:t>
+      </w:r>
+      <w:proofErr w:type="gramStart"/>
+      <w:r>
+        <w:t>reverted back</w:t>
+      </w:r>
+      <w:proofErr w:type="gramEnd"/>
+      <w:r>
+        <w:t xml:space="preserve"> into this section. Can we please move these to the top of the “Projections” tab?</w:t>
       </w:r>
       <w:r>
         <w:t xml:space="preserve">  </w:t>
@@ -211,6 +219,15 @@
       <w:r>
         <w:t>” toggle doesn’t seem to do anything. It would be a good feature to add this as an overlay on the existing data</w:t>
       </w:r>
+      <w:r>
+        <w:t xml:space="preserve">. </w:t>
+      </w:r>
+      <w:r>
+        <w:rPr>
+          <w:color w:val="EE0000"/>
+        </w:rPr>
+        <w:t xml:space="preserve"> Updated to show on graph</w:t>
+      </w:r>
     </w:p>
     <w:p>
       <w:pPr>
@@ -221,9 +238,91 @@
         </w:numPr>
       </w:pPr>
       <w:r>
-        <w:t>Do you have metrics for “Forecast Confidence”? ie what does “High” actually mean? Is this 9/10 confidence? How is it calculated? When would I not use “High”?</w:t>
-      </w:r>
-    </w:p>
+        <w:t xml:space="preserve">Do you have metrics for “Forecast Confidence”? </w:t>
+      </w:r>
+      <w:proofErr w:type="spellStart"/>
+      <w:r>
+        <w:t>ie</w:t>
+      </w:r>
+      <w:proofErr w:type="spellEnd"/>
+      <w:r>
+        <w:t xml:space="preserve"> what does “High” </w:t>
+      </w:r>
+      <w:proofErr w:type="gramStart"/>
+      <w:r>
+        <w:t>actually mean</w:t>
+      </w:r>
+      <w:proofErr w:type="gramEnd"/>
+      <w:r>
+        <w:t>? Is this 9/10 confidence? How is it calculated? When would I not use “High”?</w:t>
+      </w:r>
+    </w:p>
+    <w:p>
+      <w:pPr>
+        <w:rPr>
+          <w:color w:val="EE0000"/>
+        </w:rPr>
+      </w:pPr>
+      <w:r>
+        <w:rPr>
+          <w:color w:val="EE0000"/>
+        </w:rPr>
+        <w:t>T</w:t>
+      </w:r>
+      <w:r>
+        <w:rPr>
+          <w:color w:val="EE0000"/>
+        </w:rPr>
+        <w:t>he Forecast Confidence selector adjusts the "uncertainty" in the optimizer's input data (Return/Risk assumptions). Specifically, it controls the number of simulated periods (T) in the Michaud Resampling process:</w:t>
+      </w:r>
+    </w:p>
+    <w:p>
+      <w:pPr>
+        <w:rPr>
+          <w:color w:val="EE0000"/>
+        </w:rPr>
+      </w:pPr>
+    </w:p>
+    <w:p>
+      <w:pPr>
+        <w:rPr>
+          <w:color w:val="EE0000"/>
+        </w:rPr>
+      </w:pPr>
+      <w:r>
+        <w:rPr>
+          <w:color w:val="EE0000"/>
+        </w:rPr>
+        <w:t>Low Confidence (T=15): The optimizer assumes the inputs are based on a short, noisy history (high uncertainty). It simulates a wide range of possible futures and averages them out. This results in more diversified, robust portfolios that avoid "optimizing for error" (i.e., chasing spurious returns).</w:t>
+      </w:r>
+    </w:p>
+    <w:p>
+      <w:pPr>
+        <w:rPr>
+          <w:color w:val="EE0000"/>
+        </w:rPr>
+      </w:pPr>
+      <w:r>
+        <w:rPr>
+          <w:color w:val="EE0000"/>
+        </w:rPr>
+        <w:t>Medium Confidence (T=50): A balanced approach.</w:t>
+      </w:r>
+    </w:p>
+    <w:p>
+      <w:pPr>
+        <w:rPr>
+          <w:color w:val="EE0000"/>
+        </w:rPr>
+      </w:pPr>
+      <w:r>
+        <w:rPr>
+          <w:color w:val="EE0000"/>
+        </w:rPr>
+        <w:t>High Confidence (T=200): The optimizer assumes the inputs are very precise (long history, low uncertainty). The simulations are tighter, resulting in portfolios that are closer to the mathematical maximum efficiency (often more concentrated / aggressive) because it trusts the inputs more.</w:t>
+      </w:r>
+    </w:p>
+    <w:p/>
     <w:p>
       <w:pPr>
         <w:pStyle w:val="ListParagraph"/>
@@ -308,8 +407,13 @@
         <w:t xml:space="preserve">There seems to be </w:t>
       </w:r>
       <w:r>
-        <w:t>an anomoly</w:t>
-      </w:r>
+        <w:t xml:space="preserve">an </w:t>
+      </w:r>
+      <w:proofErr w:type="spellStart"/>
+      <w:r>
+        <w:t>anomoly</w:t>
+      </w:r>
+      <w:proofErr w:type="spellEnd"/>
       <w:r>
         <w:t xml:space="preserve"> with the calculation of portfolio 1 </w:t>
       </w:r>
@@ -346,6 +450,7 @@
         <w:rPr>
           <w:noProof/>
         </w:rPr>
+        <w:lastRenderedPageBreak/>
         <w:drawing>
           <wp:inline distT="0" distB="0" distL="0" distR="0" wp14:anchorId="3027B0FF" wp14:editId="0EB7FB44">
             <wp:extent cx="5731510" cy="3421380"/>
@@ -473,7 +578,15 @@
         </w:numPr>
       </w:pPr>
       <w:r>
-        <w:t>Can we change the “Total Portfolio” pie chart to be grouped into six main asset classes ie “Australian Equities”, “Global Equities”, “Property”, “Fixed Interest”, “Alternatives” and “Cash”. The pie charts per entity can remain granular</w:t>
+        <w:t xml:space="preserve">Can we change the “Total Portfolio” pie chart to be grouped into six main asset classes </w:t>
+      </w:r>
+      <w:proofErr w:type="spellStart"/>
+      <w:r>
+        <w:t>ie</w:t>
+      </w:r>
+      <w:proofErr w:type="spellEnd"/>
+      <w:r>
+        <w:t xml:space="preserve"> “Australian Equities”, “Global Equities”, “Property”, “Fixed Interest”, “Alternatives” and “Cash”. The pie charts per entity can remain granular</w:t>
       </w:r>
     </w:p>
     <w:p>
@@ -507,7 +620,15 @@
         </w:numPr>
       </w:pPr>
       <w:r>
-        <w:t>When toggling from Before to After Tax, can we keep the Wealth Projection chart parameters the same so it doesn’t resize – easier to compare</w:t>
+        <w:t xml:space="preserve">When toggling from Before to After Tax, can we keep the Wealth Projection chart parameters the </w:t>
+      </w:r>
+      <w:proofErr w:type="gramStart"/>
+      <w:r>
+        <w:t>same</w:t>
+      </w:r>
+      <w:proofErr w:type="gramEnd"/>
+      <w:r>
+        <w:t xml:space="preserve"> so it doesn’t resize – easier to compare</w:t>
       </w:r>
     </w:p>
     <w:p>
@@ -551,8 +672,13 @@
       <w:r>
         <w:t xml:space="preserve">Under Estimating Outcomes can we show the same time frame as for the Wealth Projection </w:t>
       </w:r>
-      <w:r>
-        <w:t>ie if 30 years chosen, then should be for both</w:t>
+      <w:proofErr w:type="spellStart"/>
+      <w:r>
+        <w:t>ie</w:t>
+      </w:r>
+      <w:proofErr w:type="spellEnd"/>
+      <w:r>
+        <w:t xml:space="preserve"> if 30 years chosen, then should be for both</w:t>
       </w:r>
     </w:p>
     <w:p>
@@ -591,6 +717,7 @@
           <w:noProof/>
           <w:highlight w:val="yellow"/>
         </w:rPr>
+        <w:lastRenderedPageBreak/>
         <w:drawing>
           <wp:inline distT="0" distB="0" distL="0" distR="0" wp14:anchorId="48F40C02" wp14:editId="557D8CD4">
             <wp:extent cx="3944811" cy="2171700"/>
@@ -646,6 +773,15 @@
       </w:pPr>
       <w:r>
         <w:t>Change format from all caps to regular</w:t>
+      </w:r>
+      <w:r>
+        <w:t xml:space="preserve"> </w:t>
+      </w:r>
+      <w:r>
+        <w:rPr>
+          <w:color w:val="EE0000"/>
+        </w:rPr>
+        <w:t>Done</w:t>
       </w:r>
     </w:p>
     <w:p>

</xml_diff>

<commit_message>
v1.309: Update correlation matrix with empirical values, remove forced 0.99 penalties
</commit_message>
<xml_diff>
--- a/Documents/Feedback for v1.272.docx
+++ b/Documents/Feedback for v1.272.docx
@@ -71,6 +71,21 @@
       <w:r>
         <w:t>a privacy issue with the Load showing different client scenarios – I don’t want clients to be able to see other client names. Can you suggest a way to overcome this?</w:t>
       </w:r>
+      <w:r>
+        <w:t xml:space="preserve">  </w:t>
+      </w:r>
+      <w:r>
+        <w:rPr>
+          <w:color w:val="EE0000"/>
+        </w:rPr>
+        <w:t xml:space="preserve">Could you not load the client’s portfolio before you meet them?  They aren’t using the system. </w:t>
+      </w:r>
+      <w:r>
+        <w:rPr>
+          <w:color w:val="EE0000"/>
+        </w:rPr>
+        <w:t xml:space="preserve">  Not too sure what you have in mind to make this more secure, its your saved versions name, so maybe you call it something more discreet so it doesn’t identify the customers name perhaps.</w:t>
+      </w:r>
     </w:p>
     <w:p>
       <w:pPr>
@@ -131,15 +146,7 @@
         <w:t>s</w:t>
       </w:r>
       <w:r>
-        <w:t xml:space="preserve"> have </w:t>
-      </w:r>
-      <w:proofErr w:type="gramStart"/>
-      <w:r>
-        <w:t>reverted back</w:t>
-      </w:r>
-      <w:proofErr w:type="gramEnd"/>
-      <w:r>
-        <w:t xml:space="preserve"> into this section. Can we please move these to the top of the “Projections” tab?</w:t>
+        <w:t xml:space="preserve"> have reverted back into this section. Can we please move these to the top of the “Projections” tab?</w:t>
       </w:r>
       <w:r>
         <w:t xml:space="preserve">  </w:t>
@@ -148,7 +155,25 @@
         <w:rPr>
           <w:color w:val="EE0000"/>
         </w:rPr>
-        <w:t>These are assumptions, they should be in the client details section to be updated before running an optimisation.</w:t>
+        <w:t xml:space="preserve">These are assumptions, </w:t>
+      </w:r>
+      <w:r>
+        <w:rPr>
+          <w:color w:val="EE0000"/>
+        </w:rPr>
+        <w:t xml:space="preserve">shouldn’t </w:t>
+      </w:r>
+      <w:r>
+        <w:rPr>
+          <w:color w:val="EE0000"/>
+        </w:rPr>
+        <w:t>they be in the client details section to be updated before running an optimisation</w:t>
+      </w:r>
+      <w:r>
+        <w:rPr>
+          <w:color w:val="EE0000"/>
+        </w:rPr>
+        <w:t>, otherwise you run the optimisation before updating the assumptions for cashflow.</w:t>
       </w:r>
     </w:p>
     <w:p>
@@ -170,9 +195,28 @@
           <w:ilvl w:val="0"/>
           <w:numId w:val="1"/>
         </w:numPr>
-      </w:pPr>
-      <w:r>
+        <w:rPr>
+          <w:strike/>
+        </w:rPr>
+      </w:pPr>
+      <w:r>
+        <w:rPr>
+          <w:strike/>
+        </w:rPr>
         <w:t>Replace “Group Constraint” with “Group Constraint (Max %)”</w:t>
+      </w:r>
+      <w:r>
+        <w:rPr>
+          <w:strike/>
+        </w:rPr>
+        <w:t xml:space="preserve"> </w:t>
+      </w:r>
+      <w:r>
+        <w:rPr>
+          <w:strike/>
+          <w:color w:val="EE0000"/>
+        </w:rPr>
+        <w:t>Done</w:t>
       </w:r>
     </w:p>
     <w:p>
@@ -209,21 +253,37 @@
           <w:ilvl w:val="0"/>
           <w:numId w:val="1"/>
         </w:numPr>
-      </w:pPr>
-      <w:r>
+        <w:rPr>
+          <w:strike/>
+        </w:rPr>
+      </w:pPr>
+      <w:r>
+        <w:rPr>
+          <w:strike/>
+        </w:rPr>
         <w:t>T</w:t>
       </w:r>
       <w:r>
+        <w:rPr>
+          <w:strike/>
+        </w:rPr>
         <w:t>he “Pre-tax</w:t>
       </w:r>
       <w:r>
+        <w:rPr>
+          <w:strike/>
+        </w:rPr>
         <w:t>” toggle doesn’t seem to do anything. It would be a good feature to add this as an overlay on the existing data</w:t>
       </w:r>
       <w:r>
+        <w:rPr>
+          <w:strike/>
+        </w:rPr>
         <w:t xml:space="preserve">. </w:t>
       </w:r>
       <w:r>
         <w:rPr>
+          <w:strike/>
           <w:color w:val="EE0000"/>
         </w:rPr>
         <w:t xml:space="preserve"> Updated to show on graph</w:t>
@@ -238,42 +298,20 @@
         </w:numPr>
       </w:pPr>
       <w:r>
-        <w:t xml:space="preserve">Do you have metrics for “Forecast Confidence”? </w:t>
-      </w:r>
-      <w:proofErr w:type="spellStart"/>
-      <w:r>
-        <w:t>ie</w:t>
-      </w:r>
-      <w:proofErr w:type="spellEnd"/>
-      <w:r>
-        <w:t xml:space="preserve"> what does “High” </w:t>
-      </w:r>
-      <w:proofErr w:type="gramStart"/>
-      <w:r>
-        <w:t>actually mean</w:t>
-      </w:r>
-      <w:proofErr w:type="gramEnd"/>
-      <w:r>
-        <w:t>? Is this 9/10 confidence? How is it calculated? When would I not use “High”?</w:t>
-      </w:r>
-    </w:p>
-    <w:p>
-      <w:pPr>
-        <w:rPr>
-          <w:color w:val="EE0000"/>
-        </w:rPr>
-      </w:pPr>
-      <w:r>
-        <w:rPr>
-          <w:color w:val="EE0000"/>
-        </w:rPr>
-        <w:t>T</w:t>
-      </w:r>
-      <w:r>
-        <w:rPr>
-          <w:color w:val="EE0000"/>
-        </w:rPr>
-        <w:t>he Forecast Confidence selector adjusts the "uncertainty" in the optimizer's input data (Return/Risk assumptions). Specifically, it controls the number of simulated periods (T) in the Michaud Resampling process:</w:t>
+        <w:t>Do you have metrics for “Forecast Confidence”? ie what does “High” actually mean? Is this 9/10 confidence? How is it calculated? When would I not use “High”?</w:t>
+      </w:r>
+    </w:p>
+    <w:p>
+      <w:pPr>
+        <w:rPr>
+          <w:color w:val="EE0000"/>
+        </w:rPr>
+      </w:pPr>
+      <w:r>
+        <w:rPr>
+          <w:color w:val="EE0000"/>
+        </w:rPr>
+        <w:t>The Forecast Confidence selector adjusts the "uncertainty" in the optimizer's input data (Return/Risk assumptions). Specifically, it controls the number of simulated periods (T) in the Michaud Resampling process:</w:t>
       </w:r>
     </w:p>
     <w:p>
@@ -330,18 +368,35 @@
           <w:ilvl w:val="0"/>
           <w:numId w:val="1"/>
         </w:numPr>
-      </w:pPr>
-      <w:r>
+        <w:rPr>
+          <w:strike/>
+        </w:rPr>
+      </w:pPr>
+      <w:r>
+        <w:rPr>
+          <w:strike/>
+        </w:rPr>
         <w:t>What is the “Applied 15% Cap to indices: 5,6,7” in the debug?</w:t>
       </w:r>
       <w:r>
+        <w:rPr>
+          <w:strike/>
+        </w:rPr>
         <w:t xml:space="preserve">  </w:t>
       </w:r>
       <w:r>
         <w:rPr>
-          <w:color w:val="EE0000"/>
-        </w:rPr>
-        <w:t>These are constraints, we can have some global default constraints that can be controlled.</w:t>
+          <w:strike/>
+          <w:color w:val="EE0000"/>
+        </w:rPr>
+        <w:t>These are constraints</w:t>
+      </w:r>
+      <w:r>
+        <w:rPr>
+          <w:strike/>
+          <w:color w:val="EE0000"/>
+        </w:rPr>
+        <w:t xml:space="preserve"> I’ve ended up removing these as it was affecting the calcs.</w:t>
       </w:r>
     </w:p>
     <w:p>
@@ -372,27 +427,64 @@
           <w:ilvl w:val="0"/>
           <w:numId w:val="1"/>
         </w:numPr>
-      </w:pPr>
-      <w:r>
+        <w:rPr>
+          <w:strike/>
+        </w:rPr>
+      </w:pPr>
+      <w:r>
+        <w:rPr>
+          <w:strike/>
+        </w:rPr>
         <w:t>Ca</w:t>
       </w:r>
       <w:r>
+        <w:rPr>
+          <w:strike/>
+        </w:rPr>
         <w:t>n</w:t>
       </w:r>
       <w:r>
+        <w:rPr>
+          <w:strike/>
+        </w:rPr>
         <w:t xml:space="preserve"> both </w:t>
       </w:r>
       <w:r>
+        <w:rPr>
+          <w:strike/>
+        </w:rPr>
         <w:t>x and y-</w:t>
       </w:r>
       <w:r>
+        <w:rPr>
+          <w:strike/>
+        </w:rPr>
         <w:t xml:space="preserve">axes be </w:t>
       </w:r>
       <w:r>
+        <w:rPr>
+          <w:strike/>
+        </w:rPr>
         <w:t>fixed</w:t>
       </w:r>
       <w:r>
+        <w:rPr>
+          <w:strike/>
+        </w:rPr>
         <w:t xml:space="preserve"> to start at 0.0%</w:t>
+      </w:r>
+      <w:r>
+        <w:rPr>
+          <w:strike/>
+        </w:rPr>
+        <w:t xml:space="preserve"> </w:t>
+      </w:r>
+      <w:r>
+        <w:rPr>
+          <w:strike/>
+          <w:color w:val="EE0000"/>
+        </w:rPr>
+        <w:t>Done</w:t>
       </w:r>
     </w:p>
     <w:p>
@@ -407,13 +499,8 @@
         <w:t xml:space="preserve">There seems to be </w:t>
       </w:r>
       <w:r>
-        <w:t xml:space="preserve">an </w:t>
-      </w:r>
-      <w:proofErr w:type="spellStart"/>
-      <w:r>
-        <w:t>anomoly</w:t>
-      </w:r>
-      <w:proofErr w:type="spellEnd"/>
+        <w:t>an anomoly</w:t>
+      </w:r>
       <w:r>
         <w:t xml:space="preserve"> with the calculation of portfolio 1 </w:t>
       </w:r>
@@ -443,6 +530,15 @@
       </w:r>
       <w:r>
         <w:t xml:space="preserve"> please check the calculations</w:t>
+      </w:r>
+      <w:r>
+        <w:t xml:space="preserve">.  </w:t>
+      </w:r>
+      <w:r>
+        <w:rPr>
+          <w:color w:val="EE0000"/>
+        </w:rPr>
+        <w:t>Check now I’ve changed the way the calcs are working.  It takes much longer to run, but should iron out this issue due to the no of simulations.</w:t>
       </w:r>
     </w:p>
     <w:p>
@@ -556,6 +652,15 @@
       <w:r>
         <w:t xml:space="preserve">portfolio to the right of portfolio 10 </w:t>
       </w:r>
+      <w:r>
+        <w:t xml:space="preserve">.  </w:t>
+      </w:r>
+      <w:r>
+        <w:rPr>
+          <w:color w:val="EE0000"/>
+        </w:rPr>
+        <w:t>I think it’s a good idea to keep Portfolio 1 as its an extreme use case and is good to sense check the model as it should be highly conservative.</w:t>
+      </w:r>
     </w:p>
     <w:p>
       <w:pPr>
@@ -564,9 +669,22 @@
           <w:ilvl w:val="0"/>
           <w:numId w:val="1"/>
         </w:numPr>
-      </w:pPr>
-      <w:r>
+        <w:rPr>
+          <w:strike/>
+        </w:rPr>
+      </w:pPr>
+      <w:r>
+        <w:rPr>
+          <w:strike/>
+        </w:rPr>
         <w:t xml:space="preserve">When I ran a two or three-entity scenario and applied a constraint to cash, it didn’t adhere to it – please check </w:t>
+      </w:r>
+      <w:r>
+        <w:rPr>
+          <w:strike/>
+          <w:color w:val="EE0000"/>
+        </w:rPr>
+        <w:t>This should be working fine now.</w:t>
       </w:r>
     </w:p>
     <w:p>
@@ -576,17 +694,15 @@
           <w:ilvl w:val="0"/>
           <w:numId w:val="1"/>
         </w:numPr>
-      </w:pPr>
-      <w:r>
-        <w:t xml:space="preserve">Can we change the “Total Portfolio” pie chart to be grouped into six main asset classes </w:t>
-      </w:r>
-      <w:proofErr w:type="spellStart"/>
-      <w:r>
-        <w:t>ie</w:t>
-      </w:r>
-      <w:proofErr w:type="spellEnd"/>
-      <w:r>
-        <w:t xml:space="preserve"> “Australian Equities”, “Global Equities”, “Property”, “Fixed Interest”, “Alternatives” and “Cash”. The pie charts per entity can remain granular</w:t>
+        <w:rPr>
+          <w:strike/>
+        </w:rPr>
+      </w:pPr>
+      <w:r>
+        <w:rPr>
+          <w:strike/>
+        </w:rPr>
+        <w:t>Can we change the “Total Portfolio” pie chart to be grouped into six main asset classes ie “Australian Equities”, “Global Equities”, “Property”, “Fixed Interest”, “Alternatives” and “Cash”. The pie charts per entity can remain granular</w:t>
       </w:r>
     </w:p>
     <w:p>
@@ -620,15 +736,16 @@
         </w:numPr>
       </w:pPr>
       <w:r>
-        <w:t xml:space="preserve">When toggling from Before to After Tax, can we keep the Wealth Projection chart parameters the </w:t>
-      </w:r>
-      <w:proofErr w:type="gramStart"/>
-      <w:r>
-        <w:t>same</w:t>
-      </w:r>
-      <w:proofErr w:type="gramEnd"/>
-      <w:r>
-        <w:t xml:space="preserve"> so it doesn’t resize – easier to compare</w:t>
+        <w:t>When toggling from Before to After Tax, can we keep the Wealth Projection chart parameters the same so it doesn’t resize – easier to compare</w:t>
+      </w:r>
+      <w:r>
+        <w:t xml:space="preserve">.  </w:t>
+      </w:r>
+      <w:r>
+        <w:rPr>
+          <w:color w:val="EE0000"/>
+        </w:rPr>
+        <w:t>Would you prefer to overlay it rather than change the chart?</w:t>
       </w:r>
     </w:p>
     <w:p>
@@ -660,6 +777,15 @@
       <w:r>
         <w:t>– have you checked that this is correct?</w:t>
       </w:r>
+      <w:r>
+        <w:t xml:space="preserve">  </w:t>
+      </w:r>
+      <w:r>
+        <w:rPr>
+          <w:color w:val="EE0000"/>
+        </w:rPr>
+        <w:t>What would you like as output to validate this?</w:t>
+      </w:r>
     </w:p>
     <w:p>
       <w:pPr>
@@ -672,13 +798,8 @@
       <w:r>
         <w:t xml:space="preserve">Under Estimating Outcomes can we show the same time frame as for the Wealth Projection </w:t>
       </w:r>
-      <w:proofErr w:type="spellStart"/>
-      <w:r>
-        <w:t>ie</w:t>
-      </w:r>
-      <w:proofErr w:type="spellEnd"/>
-      <w:r>
-        <w:t xml:space="preserve"> if 30 years chosen, then should be for both</w:t>
+      <w:r>
+        <w:t>ie if 30 years chosen, then should be for both</w:t>
       </w:r>
     </w:p>
     <w:p>
@@ -690,7 +811,22 @@
         </w:numPr>
       </w:pPr>
       <w:r>
-        <w:t xml:space="preserve">I don’t think the 1 and 2 standard deviation calculations look correct. I would expect a significantly larger downside than upside over time </w:t>
+        <w:t>I don’t think the 1 and 2 standard deviation calculations look correct. I would expect a significantly larger downside than upside over time</w:t>
+      </w:r>
+      <w:r>
+        <w:t xml:space="preserve">.  </w:t>
+      </w:r>
+      <w:r>
+        <w:rPr>
+          <w:color w:val="EE0000"/>
+        </w:rPr>
+        <w:t>Please provide some calcs what you are expecting so I can validate.  The formula is setup to calculate the 1-2 SD’s as per the methodology</w:t>
+      </w:r>
+      <w:r>
+        <w:rPr>
+          <w:color w:val="EE0000"/>
+        </w:rPr>
+        <w:t xml:space="preserve"> and I believe its calculating it correctly.</w:t>
       </w:r>
     </w:p>
     <w:p>
@@ -700,9 +836,28 @@
           <w:ilvl w:val="0"/>
           <w:numId w:val="1"/>
         </w:numPr>
-      </w:pPr>
-      <w:r>
+        <w:rPr>
+          <w:strike/>
+        </w:rPr>
+      </w:pPr>
+      <w:r>
+        <w:rPr>
+          <w:strike/>
+        </w:rPr>
         <w:t>Remove “Year” after the year</w:t>
+      </w:r>
+      <w:r>
+        <w:rPr>
+          <w:strike/>
+        </w:rPr>
+        <w:t xml:space="preserve"> </w:t>
+      </w:r>
+      <w:r>
+        <w:rPr>
+          <w:strike/>
+          <w:color w:val="EE0000"/>
+        </w:rPr>
+        <w:t>Done</w:t>
       </w:r>
     </w:p>
     <w:p>
@@ -770,15 +925,25 @@
           <w:ilvl w:val="0"/>
           <w:numId w:val="2"/>
         </w:numPr>
-      </w:pPr>
-      <w:r>
+        <w:rPr>
+          <w:strike/>
+        </w:rPr>
+      </w:pPr>
+      <w:r>
+        <w:rPr>
+          <w:strike/>
+        </w:rPr>
         <w:t>Change format from all caps to regular</w:t>
       </w:r>
       <w:r>
+        <w:rPr>
+          <w:strike/>
+        </w:rPr>
         <w:t xml:space="preserve"> </w:t>
       </w:r>
       <w:r>
         <w:rPr>
+          <w:strike/>
           <w:color w:val="EE0000"/>
         </w:rPr>
         <w:t>Done</w:t>

</xml_diff>